<commit_message>
final version of all api
</commit_message>
<xml_diff>
--- a/API Documentation.docx
+++ b/API Documentation.docx
@@ -27,6 +27,14 @@
         <w:tab/>
         <w:t>Add a category</w:t>
       </w:r>
+      <w:r>
+        <w:rPr>
+          <w:b/>
+          <w:sz w:val="32"/>
+          <w:szCs w:val="32"/>
+        </w:rPr>
+        <w:t>(TASK 1)</w:t>
+      </w:r>
     </w:p>
     <w:p>
       <w:pPr>
@@ -60,16 +68,7 @@
           <w:szCs w:val="24"/>
         </w:rPr>
         <w:tab/>
-        <w:t xml:space="preserve"> </w:t>
-      </w:r>
-      <w:proofErr w:type="gramStart"/>
-      <w:r>
-        <w:rPr>
-          <w:b/>
-          <w:sz w:val="24"/>
-          <w:szCs w:val="24"/>
-        </w:rPr>
-        <w:t>:</w:t>
+        <w:t xml:space="preserve"> :</w:t>
       </w:r>
       <w:r>
         <w:rPr>
@@ -78,7 +77,6 @@
         </w:rPr>
         <w:t>POST</w:t>
       </w:r>
-      <w:proofErr w:type="gramEnd"/>
       <w:r>
         <w:rPr>
           <w:b/>
@@ -128,84 +126,25 @@
           <w:szCs w:val="24"/>
           <w:shd w:val="clear" w:color="auto" w:fill="FFFFFF"/>
         </w:rPr>
-        <w:t>localhost</w:t>
-      </w:r>
-      <w:proofErr w:type="gramStart"/>
-      <w:r>
-        <w:rPr>
-          <w:rFonts w:cstheme="minorHAnsi"/>
-          <w:sz w:val="24"/>
-          <w:szCs w:val="24"/>
-          <w:shd w:val="clear" w:color="auto" w:fill="FFFFFF"/>
-        </w:rPr>
-        <w:t>:3000</w:t>
-      </w:r>
-      <w:proofErr w:type="gramEnd"/>
-      <w:r>
-        <w:rPr>
-          <w:rFonts w:cstheme="minorHAnsi"/>
-          <w:sz w:val="24"/>
-          <w:szCs w:val="24"/>
-          <w:shd w:val="clear" w:color="auto" w:fill="FFFFFF"/>
-        </w:rPr>
-        <w:t>/</w:t>
-      </w:r>
-      <w:proofErr w:type="spellStart"/>
-      <w:r>
-        <w:rPr>
-          <w:rFonts w:cstheme="minorHAnsi"/>
-          <w:sz w:val="24"/>
-          <w:szCs w:val="24"/>
-          <w:shd w:val="clear" w:color="auto" w:fill="FFFFFF"/>
-        </w:rPr>
-        <w:t>addCategory</w:t>
-      </w:r>
-      <w:proofErr w:type="spellEnd"/>
-    </w:p>
-    <w:p>
-      <w:pPr>
-        <w:rPr>
-          <w:b/>
-          <w:sz w:val="24"/>
-          <w:szCs w:val="24"/>
-        </w:rPr>
-      </w:pPr>
-      <w:r>
-        <w:rPr>
-          <w:b/>
-          <w:sz w:val="24"/>
-          <w:szCs w:val="24"/>
-        </w:rPr>
-        <w:t xml:space="preserve">Sample </w:t>
-      </w:r>
-      <w:proofErr w:type="spellStart"/>
-      <w:r>
-        <w:rPr>
-          <w:b/>
-          <w:sz w:val="24"/>
-          <w:szCs w:val="24"/>
-        </w:rPr>
-        <w:t>Req</w:t>
-      </w:r>
-      <w:proofErr w:type="spellEnd"/>
-      <w:r>
-        <w:rPr>
-          <w:b/>
-          <w:sz w:val="24"/>
-          <w:szCs w:val="24"/>
-        </w:rPr>
-        <w:t xml:space="preserve"> </w:t>
-      </w:r>
-      <w:proofErr w:type="gramStart"/>
-      <w:r>
-        <w:rPr>
-          <w:b/>
-          <w:sz w:val="24"/>
-          <w:szCs w:val="24"/>
-        </w:rPr>
-        <w:t>object :</w:t>
-      </w:r>
-      <w:proofErr w:type="gramEnd"/>
+        <w:t>localhost:3000/addCategory</w:t>
+      </w:r>
+    </w:p>
+    <w:p>
+      <w:pPr>
+        <w:rPr>
+          <w:b/>
+          <w:sz w:val="24"/>
+          <w:szCs w:val="24"/>
+        </w:rPr>
+      </w:pPr>
+      <w:r>
+        <w:rPr>
+          <w:b/>
+          <w:sz w:val="24"/>
+          <w:szCs w:val="24"/>
+        </w:rPr>
+        <w:t>Sample Req object :</w:t>
+      </w:r>
     </w:p>
     <w:p>
       <w:pPr>
@@ -560,11 +499,18 @@
         </w:rPr>
         <w:t>category</w:t>
       </w:r>
-    </w:p>
-    <w:p>
-      <w:pPr>
-        <w:rPr>
-          <w:b/>
+      <w:r>
+        <w:rPr>
+          <w:b/>
+          <w:sz w:val="32"/>
+          <w:szCs w:val="32"/>
+        </w:rPr>
+        <w:t xml:space="preserve"> (TASK 1)</w:t>
+      </w:r>
+    </w:p>
+    <w:p>
+      <w:pPr>
+        <w:rPr>
           <w:sz w:val="32"/>
           <w:szCs w:val="32"/>
         </w:rPr>
@@ -583,6 +529,126 @@
           <w:szCs w:val="32"/>
         </w:rPr>
         <w:t xml:space="preserve"> parent category should already be added before hand only</w:t>
+      </w:r>
+    </w:p>
+    <w:p>
+      <w:pPr>
+        <w:rPr>
+          <w:b/>
+          <w:sz w:val="32"/>
+          <w:szCs w:val="32"/>
+        </w:rPr>
+      </w:pPr>
+    </w:p>
+    <w:p>
+      <w:pPr>
+        <w:rPr>
+          <w:b/>
+          <w:sz w:val="24"/>
+          <w:szCs w:val="24"/>
+        </w:rPr>
+      </w:pPr>
+      <w:r>
+        <w:rPr>
+          <w:b/>
+          <w:sz w:val="24"/>
+          <w:szCs w:val="24"/>
+        </w:rPr>
+        <w:lastRenderedPageBreak/>
+        <w:t>Request Type</w:t>
+      </w:r>
+      <w:r>
+        <w:rPr>
+          <w:b/>
+          <w:sz w:val="24"/>
+          <w:szCs w:val="24"/>
+        </w:rPr>
+        <w:tab/>
+        <w:t xml:space="preserve"> :</w:t>
+      </w:r>
+      <w:r>
+        <w:rPr>
+          <w:sz w:val="24"/>
+          <w:szCs w:val="24"/>
+        </w:rPr>
+        <w:t>POST</w:t>
+      </w:r>
+      <w:r>
+        <w:rPr>
+          <w:b/>
+          <w:sz w:val="24"/>
+          <w:szCs w:val="24"/>
+        </w:rPr>
+        <w:t xml:space="preserve"> </w:t>
+      </w:r>
+    </w:p>
+    <w:p>
+      <w:pPr>
+        <w:rPr>
+          <w:b/>
+          <w:sz w:val="24"/>
+          <w:szCs w:val="24"/>
+        </w:rPr>
+      </w:pPr>
+      <w:r>
+        <w:rPr>
+          <w:b/>
+          <w:sz w:val="24"/>
+          <w:szCs w:val="24"/>
+        </w:rPr>
+        <w:t xml:space="preserve">Request URL </w:t>
+      </w:r>
+      <w:r>
+        <w:rPr>
+          <w:b/>
+          <w:sz w:val="24"/>
+          <w:szCs w:val="24"/>
+        </w:rPr>
+        <w:tab/>
+        <w:t>:</w:t>
+      </w:r>
+      <w:r>
+        <w:rPr>
+          <w:b/>
+          <w:sz w:val="24"/>
+          <w:szCs w:val="24"/>
+        </w:rPr>
+        <w:t xml:space="preserve"> </w:t>
+      </w:r>
+      <w:r>
+        <w:rPr>
+          <w:rFonts w:cstheme="minorHAnsi"/>
+          <w:sz w:val="24"/>
+          <w:szCs w:val="24"/>
+          <w:shd w:val="clear" w:color="auto" w:fill="FFFFFF"/>
+        </w:rPr>
+        <w:t>localhost:3000/addCategory</w:t>
+      </w:r>
+    </w:p>
+    <w:p>
+      <w:pPr>
+        <w:rPr>
+          <w:b/>
+          <w:sz w:val="24"/>
+          <w:szCs w:val="24"/>
+        </w:rPr>
+      </w:pPr>
+    </w:p>
+    <w:p>
+      <w:pPr>
+        <w:rPr>
+          <w:b/>
+          <w:sz w:val="24"/>
+          <w:szCs w:val="24"/>
+        </w:rPr>
+      </w:pPr>
+      <w:r>
+        <w:rPr>
+          <w:b/>
+          <w:sz w:val="24"/>
+          <w:szCs w:val="24"/>
+        </w:rPr>
+        <w:t>Sample Req object :</w:t>
       </w:r>
     </w:p>
     <w:p>
@@ -598,7 +664,6 @@
           <w:noProof/>
           <w:lang w:eastAsia="en-IN"/>
         </w:rPr>
-        <w:lastRenderedPageBreak/>
         <w:drawing>
           <wp:inline distT="0" distB="0" distL="0" distR="0" wp14:anchorId="1D4BEF3E" wp14:editId="0525E755">
             <wp:extent cx="3295650" cy="1409700"/>
@@ -635,8 +700,1091 @@
           </wp:inline>
         </w:drawing>
       </w:r>
+    </w:p>
+    <w:p>
+      <w:pPr>
+        <w:rPr>
+          <w:b/>
+          <w:sz w:val="32"/>
+          <w:szCs w:val="32"/>
+        </w:rPr>
+      </w:pPr>
+    </w:p>
+    <w:p>
+      <w:pPr>
+        <w:rPr>
+          <w:b/>
+          <w:sz w:val="32"/>
+          <w:szCs w:val="32"/>
+        </w:rPr>
+      </w:pPr>
+      <w:r>
+        <w:rPr>
+          <w:b/>
+          <w:sz w:val="32"/>
+          <w:szCs w:val="32"/>
+        </w:rPr>
+        <w:t>3 Add a product mapped to one or multiple categories</w:t>
+      </w:r>
+      <w:r>
+        <w:rPr>
+          <w:b/>
+          <w:sz w:val="32"/>
+          <w:szCs w:val="32"/>
+        </w:rPr>
+        <w:t xml:space="preserve"> (TASK 2)</w:t>
+      </w:r>
+    </w:p>
+    <w:p>
+      <w:pPr>
+        <w:rPr>
+          <w:b/>
+          <w:sz w:val="24"/>
+          <w:szCs w:val="24"/>
+        </w:rPr>
+      </w:pPr>
+    </w:p>
+    <w:p>
+      <w:pPr>
+        <w:rPr>
+          <w:b/>
+          <w:sz w:val="24"/>
+          <w:szCs w:val="24"/>
+        </w:rPr>
+      </w:pPr>
+      <w:r>
+        <w:rPr>
+          <w:b/>
+          <w:sz w:val="24"/>
+          <w:szCs w:val="24"/>
+        </w:rPr>
+        <w:t>Request Type</w:t>
+      </w:r>
+      <w:r>
+        <w:rPr>
+          <w:b/>
+          <w:sz w:val="24"/>
+          <w:szCs w:val="24"/>
+        </w:rPr>
+        <w:tab/>
+        <w:t xml:space="preserve"> :</w:t>
+      </w:r>
+      <w:r>
+        <w:rPr>
+          <w:sz w:val="24"/>
+          <w:szCs w:val="24"/>
+        </w:rPr>
+        <w:t>POST</w:t>
+      </w:r>
+      <w:r>
+        <w:rPr>
+          <w:b/>
+          <w:sz w:val="24"/>
+          <w:szCs w:val="24"/>
+        </w:rPr>
+        <w:t xml:space="preserve"> </w:t>
+      </w:r>
+    </w:p>
+    <w:p>
+      <w:pPr>
+        <w:rPr>
+          <w:b/>
+          <w:sz w:val="24"/>
+          <w:szCs w:val="24"/>
+        </w:rPr>
+      </w:pPr>
+      <w:r>
+        <w:rPr>
+          <w:b/>
+          <w:sz w:val="24"/>
+          <w:szCs w:val="24"/>
+        </w:rPr>
+        <w:t xml:space="preserve">Request URL </w:t>
+      </w:r>
+      <w:r>
+        <w:rPr>
+          <w:b/>
+          <w:sz w:val="24"/>
+          <w:szCs w:val="24"/>
+        </w:rPr>
+        <w:tab/>
+        <w:t>:</w:t>
+      </w:r>
+      <w:r>
+        <w:rPr>
+          <w:b/>
+          <w:sz w:val="24"/>
+          <w:szCs w:val="24"/>
+        </w:rPr>
+        <w:t xml:space="preserve"> </w:t>
+      </w:r>
+      <w:r>
+        <w:rPr>
+          <w:rFonts w:cstheme="minorHAnsi"/>
+          <w:sz w:val="24"/>
+          <w:szCs w:val="24"/>
+          <w:shd w:val="clear" w:color="auto" w:fill="FFFFFF"/>
+        </w:rPr>
+        <w:t>localhost:3000/</w:t>
+      </w:r>
+      <w:r>
+        <w:rPr>
+          <w:rFonts w:cstheme="minorHAnsi"/>
+          <w:sz w:val="24"/>
+          <w:szCs w:val="24"/>
+          <w:shd w:val="clear" w:color="auto" w:fill="FFFFFF"/>
+        </w:rPr>
+        <w:t>addProduct</w:t>
+      </w:r>
+    </w:p>
+    <w:p>
+      <w:pPr>
+        <w:rPr>
+          <w:b/>
+          <w:sz w:val="24"/>
+          <w:szCs w:val="24"/>
+        </w:rPr>
+      </w:pPr>
+    </w:p>
+    <w:p>
+      <w:pPr>
+        <w:rPr>
+          <w:b/>
+          <w:sz w:val="24"/>
+          <w:szCs w:val="24"/>
+        </w:rPr>
+      </w:pPr>
+      <w:r>
+        <w:rPr>
+          <w:b/>
+          <w:sz w:val="24"/>
+          <w:szCs w:val="24"/>
+        </w:rPr>
+        <w:t>Sample Req object :</w:t>
+      </w:r>
+    </w:p>
+    <w:p>
+      <w:pPr>
+        <w:rPr>
+          <w:b/>
+          <w:sz w:val="32"/>
+          <w:szCs w:val="32"/>
+        </w:rPr>
+      </w:pPr>
+      <w:r>
+        <w:rPr>
+          <w:b/>
+          <w:sz w:val="32"/>
+          <w:szCs w:val="32"/>
+        </w:rPr>
+        <w:t>To map 1 category</w:t>
+      </w:r>
+    </w:p>
+    <w:p>
+      <w:pPr>
+        <w:rPr>
+          <w:b/>
+          <w:sz w:val="32"/>
+          <w:szCs w:val="32"/>
+        </w:rPr>
+      </w:pPr>
+      <w:r>
+        <w:rPr>
+          <w:noProof/>
+          <w:lang w:eastAsia="en-IN"/>
+        </w:rPr>
+        <w:drawing>
+          <wp:inline distT="0" distB="0" distL="0" distR="0" wp14:anchorId="1D8FE42E" wp14:editId="34318510">
+            <wp:extent cx="2800350" cy="838200"/>
+            <wp:effectExtent l="0" t="0" r="0" b="0"/>
+            <wp:docPr id="6" name="Picture 6"/>
+            <wp:cNvGraphicFramePr>
+              <a:graphicFrameLocks xmlns:a="http://schemas.openxmlformats.org/drawingml/2006/main" noChangeAspect="1"/>
+            </wp:cNvGraphicFramePr>
+            <a:graphic xmlns:a="http://schemas.openxmlformats.org/drawingml/2006/main">
+              <a:graphicData uri="http://schemas.openxmlformats.org/drawingml/2006/picture">
+                <pic:pic xmlns:pic="http://schemas.openxmlformats.org/drawingml/2006/picture">
+                  <pic:nvPicPr>
+                    <pic:cNvPr id="0" name=""/>
+                    <pic:cNvPicPr/>
+                  </pic:nvPicPr>
+                  <pic:blipFill>
+                    <a:blip r:embed="rId10"/>
+                    <a:stretch>
+                      <a:fillRect/>
+                    </a:stretch>
+                  </pic:blipFill>
+                  <pic:spPr>
+                    <a:xfrm>
+                      <a:off x="0" y="0"/>
+                      <a:ext cx="2800350" cy="838200"/>
+                    </a:xfrm>
+                    <a:prstGeom prst="rect">
+                      <a:avLst/>
+                    </a:prstGeom>
+                  </pic:spPr>
+                </pic:pic>
+              </a:graphicData>
+            </a:graphic>
+          </wp:inline>
+        </w:drawing>
+      </w:r>
+    </w:p>
+    <w:p>
+      <w:pPr>
+        <w:rPr>
+          <w:b/>
+          <w:sz w:val="32"/>
+          <w:szCs w:val="32"/>
+        </w:rPr>
+      </w:pPr>
+      <w:r>
+        <w:rPr>
+          <w:b/>
+          <w:sz w:val="32"/>
+          <w:szCs w:val="32"/>
+        </w:rPr>
+        <w:t xml:space="preserve">To map </w:t>
+      </w:r>
+      <w:r>
+        <w:rPr>
+          <w:b/>
+          <w:sz w:val="32"/>
+          <w:szCs w:val="32"/>
+        </w:rPr>
+        <w:t xml:space="preserve">more than </w:t>
+      </w:r>
+      <w:r>
+        <w:rPr>
+          <w:b/>
+          <w:sz w:val="32"/>
+          <w:szCs w:val="32"/>
+        </w:rPr>
+        <w:t>1 category</w:t>
+      </w:r>
+    </w:p>
+    <w:p>
+      <w:pPr>
+        <w:rPr>
+          <w:b/>
+          <w:sz w:val="32"/>
+          <w:szCs w:val="32"/>
+        </w:rPr>
+      </w:pPr>
+      <w:r>
+        <w:rPr>
+          <w:noProof/>
+          <w:lang w:eastAsia="en-IN"/>
+        </w:rPr>
+        <w:drawing>
+          <wp:inline distT="0" distB="0" distL="0" distR="0" wp14:anchorId="411A98C1" wp14:editId="51A1AEBF">
+            <wp:extent cx="3019425" cy="1190625"/>
+            <wp:effectExtent l="0" t="0" r="9525" b="9525"/>
+            <wp:docPr id="7" name="Picture 7"/>
+            <wp:cNvGraphicFramePr>
+              <a:graphicFrameLocks xmlns:a="http://schemas.openxmlformats.org/drawingml/2006/main" noChangeAspect="1"/>
+            </wp:cNvGraphicFramePr>
+            <a:graphic xmlns:a="http://schemas.openxmlformats.org/drawingml/2006/main">
+              <a:graphicData uri="http://schemas.openxmlformats.org/drawingml/2006/picture">
+                <pic:pic xmlns:pic="http://schemas.openxmlformats.org/drawingml/2006/picture">
+                  <pic:nvPicPr>
+                    <pic:cNvPr id="0" name=""/>
+                    <pic:cNvPicPr/>
+                  </pic:nvPicPr>
+                  <pic:blipFill>
+                    <a:blip r:embed="rId11"/>
+                    <a:stretch>
+                      <a:fillRect/>
+                    </a:stretch>
+                  </pic:blipFill>
+                  <pic:spPr>
+                    <a:xfrm>
+                      <a:off x="0" y="0"/>
+                      <a:ext cx="3019425" cy="1190625"/>
+                    </a:xfrm>
+                    <a:prstGeom prst="rect">
+                      <a:avLst/>
+                    </a:prstGeom>
+                  </pic:spPr>
+                </pic:pic>
+              </a:graphicData>
+            </a:graphic>
+          </wp:inline>
+        </w:drawing>
+      </w:r>
+    </w:p>
+    <w:p>
+      <w:pPr>
+        <w:rPr>
+          <w:b/>
+          <w:sz w:val="32"/>
+          <w:szCs w:val="32"/>
+        </w:rPr>
+      </w:pPr>
+      <w:r>
+        <w:rPr>
+          <w:b/>
+          <w:sz w:val="32"/>
+          <w:szCs w:val="32"/>
+        </w:rPr>
+        <w:lastRenderedPageBreak/>
+        <w:t>4 get all product by a category (TASK 4)</w:t>
+      </w:r>
+    </w:p>
+    <w:p>
+      <w:pPr>
+        <w:rPr>
+          <w:b/>
+          <w:sz w:val="32"/>
+          <w:szCs w:val="32"/>
+        </w:rPr>
+      </w:pPr>
+    </w:p>
+    <w:p>
+      <w:pPr>
+        <w:rPr>
+          <w:b/>
+          <w:sz w:val="24"/>
+          <w:szCs w:val="24"/>
+        </w:rPr>
+      </w:pPr>
+      <w:r>
+        <w:rPr>
+          <w:b/>
+          <w:sz w:val="24"/>
+          <w:szCs w:val="24"/>
+        </w:rPr>
+        <w:t>Request Type</w:t>
+      </w:r>
+      <w:r>
+        <w:rPr>
+          <w:b/>
+          <w:sz w:val="24"/>
+          <w:szCs w:val="24"/>
+        </w:rPr>
+        <w:tab/>
+        <w:t xml:space="preserve"> :</w:t>
+      </w:r>
+      <w:r>
+        <w:rPr>
+          <w:sz w:val="24"/>
+          <w:szCs w:val="24"/>
+        </w:rPr>
+        <w:t>GET</w:t>
+      </w:r>
+      <w:r>
+        <w:rPr>
+          <w:b/>
+          <w:sz w:val="24"/>
+          <w:szCs w:val="24"/>
+        </w:rPr>
+        <w:t xml:space="preserve"> </w:t>
+      </w:r>
+    </w:p>
+    <w:p>
+      <w:pPr>
+        <w:rPr>
+          <w:b/>
+          <w:sz w:val="24"/>
+          <w:szCs w:val="24"/>
+        </w:rPr>
+      </w:pPr>
+      <w:r>
+        <w:rPr>
+          <w:b/>
+          <w:sz w:val="24"/>
+          <w:szCs w:val="24"/>
+        </w:rPr>
+        <w:t xml:space="preserve">Request URL </w:t>
+      </w:r>
+      <w:r>
+        <w:rPr>
+          <w:b/>
+          <w:sz w:val="24"/>
+          <w:szCs w:val="24"/>
+        </w:rPr>
+        <w:tab/>
+        <w:t>:</w:t>
+      </w:r>
+      <w:r>
+        <w:rPr>
+          <w:b/>
+          <w:sz w:val="24"/>
+          <w:szCs w:val="24"/>
+        </w:rPr>
+        <w:t xml:space="preserve"> </w:t>
+      </w:r>
+      <w:r>
+        <w:rPr>
+          <w:rFonts w:cstheme="minorHAnsi"/>
+          <w:sz w:val="24"/>
+          <w:szCs w:val="24"/>
+          <w:shd w:val="clear" w:color="auto" w:fill="FFFFFF"/>
+        </w:rPr>
+        <w:t>localhost:3000/</w:t>
+      </w:r>
+      <w:r>
+        <w:rPr>
+          <w:rFonts w:cstheme="minorHAnsi"/>
+          <w:sz w:val="24"/>
+          <w:szCs w:val="24"/>
+          <w:shd w:val="clear" w:color="auto" w:fill="FFFFFF"/>
+        </w:rPr>
+        <w:t>categoryData</w:t>
+      </w:r>
+    </w:p>
+    <w:p>
+      <w:pPr>
+        <w:rPr>
+          <w:b/>
+          <w:sz w:val="32"/>
+          <w:szCs w:val="32"/>
+        </w:rPr>
+      </w:pPr>
+    </w:p>
+    <w:p>
+      <w:pPr>
+        <w:rPr>
+          <w:b/>
+          <w:sz w:val="32"/>
+          <w:szCs w:val="32"/>
+        </w:rPr>
+      </w:pPr>
+      <w:r>
+        <w:rPr>
+          <w:b/>
+          <w:sz w:val="32"/>
+          <w:szCs w:val="32"/>
+        </w:rPr>
+        <w:t>Req object</w:t>
+      </w:r>
+    </w:p>
+    <w:p>
+      <w:pPr>
+        <w:rPr>
+          <w:b/>
+          <w:sz w:val="32"/>
+          <w:szCs w:val="32"/>
+        </w:rPr>
+      </w:pPr>
+    </w:p>
+    <w:p>
+      <w:pPr>
+        <w:rPr>
+          <w:b/>
+          <w:sz w:val="32"/>
+          <w:szCs w:val="32"/>
+        </w:rPr>
+      </w:pPr>
+      <w:r>
+        <w:rPr>
+          <w:noProof/>
+          <w:lang w:eastAsia="en-IN"/>
+        </w:rPr>
+        <w:drawing>
+          <wp:inline distT="0" distB="0" distL="0" distR="0" wp14:anchorId="589D0F23" wp14:editId="1C5A9AD7">
+            <wp:extent cx="2286000" cy="1047750"/>
+            <wp:effectExtent l="0" t="0" r="0" b="0"/>
+            <wp:docPr id="8" name="Picture 8"/>
+            <wp:cNvGraphicFramePr>
+              <a:graphicFrameLocks xmlns:a="http://schemas.openxmlformats.org/drawingml/2006/main" noChangeAspect="1"/>
+            </wp:cNvGraphicFramePr>
+            <a:graphic xmlns:a="http://schemas.openxmlformats.org/drawingml/2006/main">
+              <a:graphicData uri="http://schemas.openxmlformats.org/drawingml/2006/picture">
+                <pic:pic xmlns:pic="http://schemas.openxmlformats.org/drawingml/2006/picture">
+                  <pic:nvPicPr>
+                    <pic:cNvPr id="0" name=""/>
+                    <pic:cNvPicPr/>
+                  </pic:nvPicPr>
+                  <pic:blipFill>
+                    <a:blip r:embed="rId12"/>
+                    <a:stretch>
+                      <a:fillRect/>
+                    </a:stretch>
+                  </pic:blipFill>
+                  <pic:spPr>
+                    <a:xfrm>
+                      <a:off x="0" y="0"/>
+                      <a:ext cx="2286000" cy="1047750"/>
+                    </a:xfrm>
+                    <a:prstGeom prst="rect">
+                      <a:avLst/>
+                    </a:prstGeom>
+                  </pic:spPr>
+                </pic:pic>
+              </a:graphicData>
+            </a:graphic>
+          </wp:inline>
+        </w:drawing>
+      </w:r>
+    </w:p>
+    <w:p>
+      <w:pPr>
+        <w:rPr>
+          <w:b/>
+          <w:sz w:val="32"/>
+          <w:szCs w:val="32"/>
+        </w:rPr>
+      </w:pPr>
+      <w:r>
+        <w:rPr>
+          <w:b/>
+          <w:sz w:val="32"/>
+          <w:szCs w:val="32"/>
+        </w:rPr>
+        <w:t>5</w:t>
+      </w:r>
+      <w:r>
+        <w:rPr>
+          <w:b/>
+          <w:sz w:val="32"/>
+          <w:szCs w:val="32"/>
+        </w:rPr>
+        <w:t xml:space="preserve"> Update details of a product</w:t>
+      </w:r>
+      <w:r>
+        <w:rPr>
+          <w:b/>
+          <w:sz w:val="32"/>
+          <w:szCs w:val="32"/>
+        </w:rPr>
+        <w:t xml:space="preserve"> </w:t>
+      </w:r>
+      <w:r>
+        <w:rPr>
+          <w:b/>
+          <w:sz w:val="32"/>
+          <w:szCs w:val="32"/>
+        </w:rPr>
+        <w:t>(TASK 5)</w:t>
+      </w:r>
+    </w:p>
+    <w:p>
+      <w:pPr>
+        <w:rPr>
+          <w:rFonts w:ascii="Helvetica" w:hAnsi="Helvetica" w:cs="Helvetica"/>
+          <w:sz w:val="18"/>
+          <w:szCs w:val="18"/>
+          <w:shd w:val="clear" w:color="auto" w:fill="FFFFFF"/>
+        </w:rPr>
+      </w:pPr>
+    </w:p>
+    <w:p>
+      <w:pPr>
+        <w:rPr>
+          <w:rFonts w:ascii="Helvetica" w:hAnsi="Helvetica" w:cs="Helvetica"/>
+          <w:sz w:val="18"/>
+          <w:szCs w:val="18"/>
+          <w:shd w:val="clear" w:color="auto" w:fill="FFFFFF"/>
+        </w:rPr>
+      </w:pPr>
+      <w:r>
+        <w:rPr>
+          <w:rFonts w:ascii="Helvetica" w:hAnsi="Helvetica" w:cs="Helvetica"/>
+          <w:sz w:val="18"/>
+          <w:szCs w:val="18"/>
+          <w:shd w:val="clear" w:color="auto" w:fill="FFFFFF"/>
+        </w:rPr>
+        <w:t xml:space="preserve">For </w:t>
+      </w:r>
+      <w:r>
+        <w:rPr>
+          <w:rFonts w:ascii="Helvetica" w:hAnsi="Helvetica" w:cs="Helvetica"/>
+          <w:sz w:val="18"/>
+          <w:szCs w:val="18"/>
+          <w:shd w:val="clear" w:color="auto" w:fill="FFFFFF"/>
+        </w:rPr>
+        <w:t>doing the update</w:t>
+      </w:r>
+      <w:r>
+        <w:rPr>
+          <w:rFonts w:ascii="Helvetica" w:hAnsi="Helvetica" w:cs="Helvetica"/>
+          <w:sz w:val="18"/>
+          <w:szCs w:val="18"/>
+          <w:shd w:val="clear" w:color="auto" w:fill="FFFFFF"/>
+        </w:rPr>
+        <w:t xml:space="preserve"> we need to get the specific product id from db</w:t>
+      </w:r>
+      <w:r>
+        <w:rPr>
+          <w:rFonts w:ascii="Helvetica" w:hAnsi="Helvetica" w:cs="Helvetica"/>
+          <w:sz w:val="18"/>
+          <w:szCs w:val="18"/>
+          <w:shd w:val="clear" w:color="auto" w:fill="FFFFFF"/>
+        </w:rPr>
+        <w:t xml:space="preserve"> to get the id</w:t>
+      </w:r>
+    </w:p>
+    <w:p>
+      <w:pPr>
+        <w:rPr>
+          <w:rFonts w:ascii="Helvetica" w:hAnsi="Helvetica" w:cs="Helvetica"/>
+          <w:sz w:val="18"/>
+          <w:szCs w:val="18"/>
+          <w:shd w:val="clear" w:color="auto" w:fill="FFFFFF"/>
+        </w:rPr>
+      </w:pPr>
+      <w:r>
+        <w:rPr>
+          <w:rFonts w:ascii="Helvetica" w:hAnsi="Helvetica" w:cs="Helvetica"/>
+          <w:sz w:val="18"/>
+          <w:szCs w:val="18"/>
+          <w:shd w:val="clear" w:color="auto" w:fill="FFFFFF"/>
+        </w:rPr>
+        <w:t xml:space="preserve">Visit page from browser  </w:t>
+      </w:r>
+      <w:r>
+        <w:rPr>
+          <w:rFonts w:ascii="Helvetica" w:hAnsi="Helvetica" w:cs="Helvetica"/>
+          <w:b/>
+          <w:sz w:val="18"/>
+          <w:szCs w:val="18"/>
+          <w:shd w:val="clear" w:color="auto" w:fill="FFFFFF"/>
+        </w:rPr>
+        <w:t>localhost:3000/</w:t>
+      </w:r>
+      <w:r>
+        <w:rPr>
+          <w:rFonts w:ascii="Helvetica" w:hAnsi="Helvetica" w:cs="Helvetica"/>
+          <w:b/>
+          <w:sz w:val="18"/>
+          <w:szCs w:val="18"/>
+          <w:shd w:val="clear" w:color="auto" w:fill="FFFFFF"/>
+        </w:rPr>
+        <w:t>getProductDetails</w:t>
+      </w:r>
+      <w:r>
+        <w:rPr>
+          <w:rFonts w:ascii="Helvetica" w:hAnsi="Helvetica" w:cs="Helvetica"/>
+          <w:b/>
+          <w:sz w:val="18"/>
+          <w:szCs w:val="18"/>
+          <w:shd w:val="clear" w:color="auto" w:fill="FFFFFF"/>
+        </w:rPr>
+        <w:t xml:space="preserve"> </w:t>
+      </w:r>
+      <w:r>
+        <w:rPr>
+          <w:rFonts w:ascii="Helvetica" w:hAnsi="Helvetica" w:cs="Helvetica"/>
+          <w:sz w:val="18"/>
+          <w:szCs w:val="18"/>
+          <w:shd w:val="clear" w:color="auto" w:fill="FFFFFF"/>
+        </w:rPr>
+        <w:t>and</w:t>
+      </w:r>
+      <w:r>
+        <w:rPr>
+          <w:rFonts w:ascii="Helvetica" w:hAnsi="Helvetica" w:cs="Helvetica"/>
+          <w:sz w:val="18"/>
+          <w:szCs w:val="18"/>
+          <w:shd w:val="clear" w:color="auto" w:fill="FFFFFF"/>
+        </w:rPr>
+        <w:t xml:space="preserve"> cope the id of the product you want to update</w:t>
+      </w:r>
+    </w:p>
+    <w:p>
+      <w:pPr>
+        <w:rPr>
+          <w:rFonts w:ascii="Helvetica" w:hAnsi="Helvetica" w:cs="Helvetica"/>
+          <w:color w:val="505050"/>
+          <w:sz w:val="18"/>
+          <w:szCs w:val="18"/>
+          <w:shd w:val="clear" w:color="auto" w:fill="FFFFFF"/>
+        </w:rPr>
+      </w:pPr>
+      <w:r>
+        <w:rPr>
+          <w:noProof/>
+          <w:lang w:eastAsia="en-IN"/>
+        </w:rPr>
+        <w:drawing>
+          <wp:inline distT="0" distB="0" distL="0" distR="0" wp14:anchorId="6E01EB57" wp14:editId="5AAE5999">
+            <wp:extent cx="4610100" cy="2400300"/>
+            <wp:effectExtent l="0" t="0" r="0" b="0"/>
+            <wp:docPr id="9" name="Picture 9"/>
+            <wp:cNvGraphicFramePr>
+              <a:graphicFrameLocks xmlns:a="http://schemas.openxmlformats.org/drawingml/2006/main" noChangeAspect="1"/>
+            </wp:cNvGraphicFramePr>
+            <a:graphic xmlns:a="http://schemas.openxmlformats.org/drawingml/2006/main">
+              <a:graphicData uri="http://schemas.openxmlformats.org/drawingml/2006/picture">
+                <pic:pic xmlns:pic="http://schemas.openxmlformats.org/drawingml/2006/picture">
+                  <pic:nvPicPr>
+                    <pic:cNvPr id="0" name=""/>
+                    <pic:cNvPicPr/>
+                  </pic:nvPicPr>
+                  <pic:blipFill>
+                    <a:blip r:embed="rId13"/>
+                    <a:stretch>
+                      <a:fillRect/>
+                    </a:stretch>
+                  </pic:blipFill>
+                  <pic:spPr>
+                    <a:xfrm>
+                      <a:off x="0" y="0"/>
+                      <a:ext cx="4610100" cy="2400300"/>
+                    </a:xfrm>
+                    <a:prstGeom prst="rect">
+                      <a:avLst/>
+                    </a:prstGeom>
+                  </pic:spPr>
+                </pic:pic>
+              </a:graphicData>
+            </a:graphic>
+          </wp:inline>
+        </w:drawing>
+      </w:r>
+    </w:p>
+    <w:p>
+      <w:pPr>
+        <w:rPr>
+          <w:rFonts w:ascii="Helvetica" w:hAnsi="Helvetica" w:cs="Helvetica"/>
+          <w:color w:val="505050"/>
+          <w:sz w:val="18"/>
+          <w:szCs w:val="18"/>
+          <w:shd w:val="clear" w:color="auto" w:fill="FFFFFF"/>
+        </w:rPr>
+      </w:pPr>
+      <w:r>
+        <w:rPr>
+          <w:rFonts w:ascii="Helvetica" w:hAnsi="Helvetica" w:cs="Helvetica"/>
+          <w:color w:val="505050"/>
+          <w:sz w:val="18"/>
+          <w:szCs w:val="18"/>
+          <w:shd w:val="clear" w:color="auto" w:fill="FFFFFF"/>
+        </w:rPr>
+        <w:t xml:space="preserve">After  getting the id make </w:t>
+      </w:r>
+      <w:r>
+        <w:rPr>
+          <w:rFonts w:ascii="Helvetica" w:hAnsi="Helvetica" w:cs="Helvetica"/>
+          <w:color w:val="505050"/>
+          <w:sz w:val="18"/>
+          <w:szCs w:val="18"/>
+          <w:shd w:val="clear" w:color="auto" w:fill="FFFFFF"/>
+        </w:rPr>
+        <w:t xml:space="preserve">a request </w:t>
+      </w:r>
+    </w:p>
+    <w:p>
+      <w:pPr>
+        <w:rPr>
+          <w:b/>
+          <w:sz w:val="24"/>
+          <w:szCs w:val="24"/>
+        </w:rPr>
+      </w:pPr>
+      <w:r>
+        <w:rPr>
+          <w:b/>
+          <w:sz w:val="24"/>
+          <w:szCs w:val="24"/>
+        </w:rPr>
+        <w:t>Request Type</w:t>
+      </w:r>
+      <w:r>
+        <w:rPr>
+          <w:b/>
+          <w:sz w:val="24"/>
+          <w:szCs w:val="24"/>
+        </w:rPr>
+        <w:tab/>
+        <w:t xml:space="preserve"> :</w:t>
+      </w:r>
+      <w:r>
+        <w:rPr>
+          <w:sz w:val="24"/>
+          <w:szCs w:val="24"/>
+        </w:rPr>
+        <w:t>GET</w:t>
+      </w:r>
+      <w:r>
+        <w:rPr>
+          <w:b/>
+          <w:sz w:val="24"/>
+          <w:szCs w:val="24"/>
+        </w:rPr>
+        <w:t xml:space="preserve"> </w:t>
+      </w:r>
+    </w:p>
+    <w:p>
+      <w:pPr>
+        <w:rPr>
+          <w:rFonts w:ascii="Helvetica" w:hAnsi="Helvetica" w:cs="Helvetica"/>
+          <w:sz w:val="18"/>
+          <w:szCs w:val="18"/>
+          <w:shd w:val="clear" w:color="auto" w:fill="FFFFFF"/>
+        </w:rPr>
+      </w:pPr>
+      <w:r>
+        <w:rPr>
+          <w:b/>
+          <w:sz w:val="24"/>
+          <w:szCs w:val="24"/>
+        </w:rPr>
+        <w:t xml:space="preserve">Request URL </w:t>
+      </w:r>
+      <w:r>
+        <w:rPr>
+          <w:b/>
+          <w:sz w:val="24"/>
+          <w:szCs w:val="24"/>
+        </w:rPr>
+        <w:tab/>
+        <w:t>:</w:t>
+      </w:r>
+      <w:r>
+        <w:rPr>
+          <w:b/>
+          <w:sz w:val="24"/>
+          <w:szCs w:val="24"/>
+        </w:rPr>
+        <w:t xml:space="preserve"> </w:t>
+      </w:r>
+      <w:r>
+        <w:rPr>
+          <w:rFonts w:ascii="Helvetica" w:hAnsi="Helvetica" w:cs="Helvetica"/>
+          <w:sz w:val="18"/>
+          <w:szCs w:val="18"/>
+          <w:shd w:val="clear" w:color="auto" w:fill="FFFFFF"/>
+        </w:rPr>
+        <w:t>localhost:3000/updateProduct</w:t>
+      </w:r>
+    </w:p>
+    <w:p>
+      <w:pPr>
+        <w:rPr>
+          <w:rFonts w:ascii="Helvetica" w:hAnsi="Helvetica" w:cs="Helvetica"/>
+          <w:color w:val="505050"/>
+          <w:sz w:val="18"/>
+          <w:szCs w:val="18"/>
+          <w:shd w:val="clear" w:color="auto" w:fill="FFFFFF"/>
+        </w:rPr>
+      </w:pPr>
+    </w:p>
+    <w:p>
+      <w:pPr>
+        <w:rPr>
+          <w:b/>
+          <w:sz w:val="24"/>
+          <w:szCs w:val="24"/>
+        </w:rPr>
+      </w:pPr>
+      <w:r>
+        <w:rPr>
+          <w:noProof/>
+          <w:lang w:eastAsia="en-IN"/>
+        </w:rPr>
+        <w:lastRenderedPageBreak/>
+        <w:drawing>
+          <wp:inline distT="0" distB="0" distL="0" distR="0" wp14:anchorId="7482A412" wp14:editId="0CFE43A3">
+            <wp:extent cx="3057525" cy="1000125"/>
+            <wp:effectExtent l="0" t="0" r="9525" b="9525"/>
+            <wp:docPr id="10" name="Picture 10"/>
+            <wp:cNvGraphicFramePr>
+              <a:graphicFrameLocks xmlns:a="http://schemas.openxmlformats.org/drawingml/2006/main" noChangeAspect="1"/>
+            </wp:cNvGraphicFramePr>
+            <a:graphic xmlns:a="http://schemas.openxmlformats.org/drawingml/2006/main">
+              <a:graphicData uri="http://schemas.openxmlformats.org/drawingml/2006/picture">
+                <pic:pic xmlns:pic="http://schemas.openxmlformats.org/drawingml/2006/picture">
+                  <pic:nvPicPr>
+                    <pic:cNvPr id="0" name=""/>
+                    <pic:cNvPicPr/>
+                  </pic:nvPicPr>
+                  <pic:blipFill>
+                    <a:blip r:embed="rId14"/>
+                    <a:stretch>
+                      <a:fillRect/>
+                    </a:stretch>
+                  </pic:blipFill>
+                  <pic:spPr>
+                    <a:xfrm>
+                      <a:off x="0" y="0"/>
+                      <a:ext cx="3057525" cy="1000125"/>
+                    </a:xfrm>
+                    <a:prstGeom prst="rect">
+                      <a:avLst/>
+                    </a:prstGeom>
+                  </pic:spPr>
+                </pic:pic>
+              </a:graphicData>
+            </a:graphic>
+          </wp:inline>
+        </w:drawing>
+      </w:r>
+    </w:p>
+    <w:p>
+      <w:pPr>
+        <w:rPr>
+          <w:b/>
+          <w:sz w:val="24"/>
+          <w:szCs w:val="24"/>
+        </w:rPr>
+      </w:pPr>
+    </w:p>
+    <w:p>
+      <w:pPr>
+        <w:rPr>
+          <w:b/>
+          <w:sz w:val="24"/>
+          <w:szCs w:val="24"/>
+        </w:rPr>
+      </w:pPr>
+      <w:r>
+        <w:rPr>
+          <w:b/>
+          <w:sz w:val="24"/>
+          <w:szCs w:val="24"/>
+        </w:rPr>
+        <w:t>Name and price contains the new name and price of the product who</w:t>
+      </w:r>
+      <w:r>
+        <w:rPr>
+          <w:b/>
+          <w:sz w:val="24"/>
+          <w:szCs w:val="24"/>
+        </w:rPr>
+        <w:t>’</w:t>
+      </w:r>
+      <w:r>
+        <w:rPr>
+          <w:b/>
+          <w:sz w:val="24"/>
+          <w:szCs w:val="24"/>
+        </w:rPr>
+        <w:t>s id you have provided here.</w:t>
+      </w:r>
+      <w:r>
+        <w:rPr>
+          <w:b/>
+          <w:sz w:val="24"/>
+          <w:szCs w:val="24"/>
+        </w:rPr>
+        <w:t>(you can give only 1 value as well name/price)</w:t>
+      </w:r>
+    </w:p>
+    <w:p>
+      <w:pPr>
+        <w:rPr>
+          <w:b/>
+          <w:sz w:val="24"/>
+          <w:szCs w:val="24"/>
+        </w:rPr>
+      </w:pPr>
+    </w:p>
+    <w:p>
+      <w:pPr>
+        <w:rPr>
+          <w:b/>
+          <w:sz w:val="32"/>
+          <w:szCs w:val="32"/>
+        </w:rPr>
+      </w:pPr>
+      <w:r>
+        <w:rPr>
+          <w:b/>
+          <w:sz w:val="32"/>
+          <w:szCs w:val="32"/>
+        </w:rPr>
+        <w:t>6</w:t>
+      </w:r>
+      <w:r>
+        <w:rPr>
+          <w:b/>
+          <w:sz w:val="32"/>
+          <w:szCs w:val="32"/>
+        </w:rPr>
+        <w:t xml:space="preserve"> </w:t>
+      </w:r>
+      <w:r>
+        <w:rPr>
+          <w:b/>
+          <w:sz w:val="32"/>
+          <w:szCs w:val="32"/>
+        </w:rPr>
+        <w:t>To get the details of all category and its sub category.</w:t>
+      </w:r>
+      <w:r>
+        <w:rPr>
+          <w:b/>
+          <w:sz w:val="32"/>
+          <w:szCs w:val="32"/>
+        </w:rPr>
+        <w:t>(TASK 3</w:t>
+      </w:r>
       <w:bookmarkStart w:id="0" w:name="_GoBack"/>
       <w:bookmarkEnd w:id="0"/>
+      <w:r>
+        <w:rPr>
+          <w:b/>
+          <w:sz w:val="32"/>
+          <w:szCs w:val="32"/>
+        </w:rPr>
+        <w:t>)</w:t>
+      </w:r>
+    </w:p>
+    <w:p>
+      <w:pPr>
+        <w:rPr>
+          <w:b/>
+          <w:sz w:val="32"/>
+          <w:szCs w:val="32"/>
+        </w:rPr>
+      </w:pPr>
+    </w:p>
+    <w:p>
+      <w:r>
+        <w:rPr>
+          <w:b/>
+          <w:sz w:val="32"/>
+          <w:szCs w:val="32"/>
+        </w:rPr>
+        <w:t xml:space="preserve">Visit url </w:t>
+      </w:r>
+      <w:hyperlink r:id="rId15" w:history="1">
+        <w:r>
+          <w:rPr>
+            <w:rStyle w:val="Hyperlink"/>
+            <w:color w:val="auto"/>
+          </w:rPr>
+          <w:t>http://localhost:3000/</w:t>
+        </w:r>
+      </w:hyperlink>
+    </w:p>
+    <w:p>
+      <w:pPr>
+        <w:rPr>
+          <w:b/>
+          <w:sz w:val="24"/>
+          <w:szCs w:val="24"/>
+        </w:rPr>
+      </w:pPr>
+    </w:p>
+    <w:p>
+      <w:pPr>
+        <w:rPr>
+          <w:b/>
+          <w:sz w:val="32"/>
+          <w:szCs w:val="32"/>
+        </w:rPr>
+      </w:pPr>
+    </w:p>
+    <w:p>
+      <w:pPr>
+        <w:rPr>
+          <w:b/>
+          <w:sz w:val="32"/>
+          <w:szCs w:val="32"/>
+        </w:rPr>
+      </w:pPr>
+    </w:p>
+    <w:p>
+      <w:pPr>
+        <w:rPr>
+          <w:b/>
+          <w:sz w:val="32"/>
+          <w:szCs w:val="32"/>
+        </w:rPr>
+      </w:pPr>
     </w:p>
     <w:sectPr>
       <w:pgSz w:w="11906" w:h="16838"/>
@@ -973,6 +2121,18 @@
       <w:contextualSpacing/>
     </w:pPr>
   </w:style>
+  <w:style w:type="character" w:styleId="Hyperlink">
+    <w:name w:val="Hyperlink"/>
+    <w:basedOn w:val="DefaultParagraphFont"/>
+    <w:uiPriority w:val="99"/>
+    <w:semiHidden/>
+    <w:unhideWhenUsed/>
+    <w:rsid w:val="00610EA0"/>
+    <w:rPr>
+      <w:color w:val="0000FF"/>
+      <w:u w:val="single"/>
+    </w:rPr>
+  </w:style>
 </w:styles>
 </file>
 
@@ -1203,6 +2363,18 @@
       <w:ind w:left="720"/>
       <w:contextualSpacing/>
     </w:pPr>
+  </w:style>
+  <w:style w:type="character" w:styleId="Hyperlink">
+    <w:name w:val="Hyperlink"/>
+    <w:basedOn w:val="DefaultParagraphFont"/>
+    <w:uiPriority w:val="99"/>
+    <w:semiHidden/>
+    <w:unhideWhenUsed/>
+    <w:rsid w:val="00610EA0"/>
+    <w:rPr>
+      <w:color w:val="0000FF"/>
+      <w:u w:val="single"/>
+    </w:rPr>
   </w:style>
 </w:styles>
 </file>

</xml_diff>